<commit_message>
update of main article
</commit_message>
<xml_diff>
--- a/Are we really on Bumpy Flat.docx
+++ b/Are we really on Bumpy Flat.docx
@@ -1,6 +1,6 @@
 
 <file path=word/document.xml><?xml version="1.0" encoding="utf-8"?>
-<w:document xmlns:wpc="http://schemas.microsoft.com/office/word/2010/wordprocessingCanvas" xmlns:cx="http://schemas.microsoft.com/office/drawing/2014/chartex" xmlns:cx1="http://schemas.microsoft.com/office/drawing/2015/9/8/chartex" xmlns:mc="http://schemas.openxmlformats.org/markup-compatibility/2006" xmlns:o="urn:schemas-microsoft-com:office:office" xmlns:r="http://schemas.openxmlformats.org/officeDocument/2006/relationships" xmlns:m="http://schemas.openxmlformats.org/officeDocument/2006/math" xmlns:v="urn:schemas-microsoft-com:vml" xmlns:wp14="http://schemas.microsoft.com/office/word/2010/wordprocessingDrawing" xmlns:wp="http://schemas.openxmlformats.org/drawingml/2006/wordprocessingDrawing" xmlns:w10="urn:schemas-microsoft-com:office:word" xmlns:w="http://schemas.openxmlformats.org/wordprocessingml/2006/main" xmlns:w14="http://schemas.microsoft.com/office/word/2010/wordml" xmlns:w15="http://schemas.microsoft.com/office/word/2012/wordml" xmlns:w16se="http://schemas.microsoft.com/office/word/2015/wordml/symex" xmlns:wpg="http://schemas.microsoft.com/office/word/2010/wordprocessingGroup" xmlns:wpi="http://schemas.microsoft.com/office/word/2010/wordprocessingInk" xmlns:wne="http://schemas.microsoft.com/office/word/2006/wordml" xmlns:wps="http://schemas.microsoft.com/office/word/2010/wordprocessingShape" mc:Ignorable="w14 w15 w16se wp14">
+<w:document xmlns:wpc="http://schemas.microsoft.com/office/word/2010/wordprocessingCanvas" xmlns:cx="http://schemas.microsoft.com/office/drawing/2014/chartex" xmlns:cx1="http://schemas.microsoft.com/office/drawing/2015/9/8/chartex" xmlns:cx2="http://schemas.microsoft.com/office/drawing/2015/10/21/chartex" xmlns:cx3="http://schemas.microsoft.com/office/drawing/2016/5/9/chartex" xmlns:cx4="http://schemas.microsoft.com/office/drawing/2016/5/10/chartex" xmlns:cx5="http://schemas.microsoft.com/office/drawing/2016/5/11/chartex" xmlns:cx6="http://schemas.microsoft.com/office/drawing/2016/5/12/chartex" xmlns:cx7="http://schemas.microsoft.com/office/drawing/2016/5/13/chartex" xmlns:cx8="http://schemas.microsoft.com/office/drawing/2016/5/14/chartex" xmlns:mc="http://schemas.openxmlformats.org/markup-compatibility/2006" xmlns:aink="http://schemas.microsoft.com/office/drawing/2016/ink" xmlns:am3d="http://schemas.microsoft.com/office/drawing/2017/model3d" xmlns:o="urn:schemas-microsoft-com:office:office" xmlns:r="http://schemas.openxmlformats.org/officeDocument/2006/relationships" xmlns:m="http://schemas.openxmlformats.org/officeDocument/2006/math" xmlns:v="urn:schemas-microsoft-com:vml" xmlns:wp14="http://schemas.microsoft.com/office/word/2010/wordprocessingDrawing" xmlns:wp="http://schemas.openxmlformats.org/drawingml/2006/wordprocessingDrawing" xmlns:w10="urn:schemas-microsoft-com:office:word" xmlns:w="http://schemas.openxmlformats.org/wordprocessingml/2006/main" xmlns:w14="http://schemas.microsoft.com/office/word/2010/wordml" xmlns:w15="http://schemas.microsoft.com/office/word/2012/wordml" xmlns:w16cid="http://schemas.microsoft.com/office/word/2016/wordml/cid" xmlns:w16se="http://schemas.microsoft.com/office/word/2015/wordml/symex" xmlns:wpg="http://schemas.microsoft.com/office/word/2010/wordprocessingGroup" xmlns:wpi="http://schemas.microsoft.com/office/word/2010/wordprocessingInk" xmlns:wne="http://schemas.microsoft.com/office/word/2006/wordml" xmlns:wps="http://schemas.microsoft.com/office/word/2010/wordprocessingShape" mc:Ignorable="w14 w15 w16se w16cid wp14">
   <w:body>
     <w:p>
       <w:r>
@@ -14,7 +14,22 @@
     </w:p>
     <w:p>
       <w:r>
-        <w:t xml:space="preserve">First let me say I want to thank Dr. Stoner for his detailed and thoughtful analysis, </w:t>
+        <w:t xml:space="preserve">I </w:t>
+      </w:r>
+      <w:r>
+        <w:t xml:space="preserve">would like </w:t>
+      </w:r>
+      <w:r>
+        <w:t>to thank Dr. Stoner for his detailed and thoughtful analysis</w:t>
+      </w:r>
+      <w:r>
+        <w:t xml:space="preserve"> </w:t>
+      </w:r>
+      <w:r>
+        <w:t>of the future population of the Walsh school</w:t>
+      </w:r>
+      <w:r>
+        <w:t xml:space="preserve">, </w:t>
       </w:r>
       <w:r>
         <w:t>I wish to first</w:t>
@@ -35,7 +50,13 @@
         <w:t xml:space="preserve">of Manifest Destiny, </w:t>
       </w:r>
       <w:r>
-        <w:t>this period is clearly visible in population growth data from Baca and surrounding Counties</w:t>
+        <w:t xml:space="preserve">this period is clearly visible in population growth data from Baca and surrounding </w:t>
+      </w:r>
+      <w:r>
+        <w:t>c</w:t>
+      </w:r>
+      <w:r>
+        <w:t>ounties</w:t>
       </w:r>
       <w:r>
         <w:t xml:space="preserve"> as seen in </w:t>
@@ -62,22 +83,58 @@
         <w:fldChar w:fldCharType="end"/>
       </w:r>
       <w:r>
-        <w:t>.  Then there was a transi</w:t>
+        <w:t>.  Then</w:t>
+      </w:r>
+      <w:r>
+        <w:t>,</w:t>
+      </w:r>
+      <w:r>
+        <w:t xml:space="preserve"> there was a transi</w:t>
       </w:r>
       <w:r>
         <w:t>tion period to a new domain of c</w:t>
       </w:r>
       <w:r>
-        <w:t>ontraction, This transition started at the peak in 1930 prior to the Dustbowl, and thing</w:t>
+        <w:t xml:space="preserve">ontraction, </w:t>
+      </w:r>
+      <w:r>
+        <w:t xml:space="preserve">this </w:t>
+      </w:r>
+      <w:r>
+        <w:t>transition started at the peak in 1930 prior to the Dustbowl, and thing</w:t>
       </w:r>
       <w:r>
         <w:t>s</w:t>
       </w:r>
       <w:r>
-        <w:t xml:space="preserve"> settled into the exponential decline phase in 1950, in addition the surrounding counties </w:t>
-      </w:r>
-      <w:r>
-        <w:t xml:space="preserve"> all experienced the same overall pattern which was well established during the last ~40 years since 1980 (</w:t>
+        <w:t xml:space="preserve"> settled into the exponential decline phase </w:t>
+      </w:r>
+      <w:r>
+        <w:t>about</w:t>
+      </w:r>
+      <w:r>
+        <w:t xml:space="preserve"> 1950</w:t>
+      </w:r>
+      <w:r>
+        <w:t>. I</w:t>
+      </w:r>
+      <w:r>
+        <w:t>n addition</w:t>
+      </w:r>
+      <w:r>
+        <w:t>,</w:t>
+      </w:r>
+      <w:r>
+        <w:t xml:space="preserve"> the surrounding counties</w:t>
+      </w:r>
+      <w:r>
+        <w:t xml:space="preserve"> all experienced the same overall pattern</w:t>
+      </w:r>
+      <w:r>
+        <w:t xml:space="preserve"> of decreasing population</w:t>
+      </w:r>
+      <w:r>
+        <w:t xml:space="preserve"> which was well established during the last ~40 years since 1980 (</w:t>
       </w:r>
       <w:r>
         <w:fldChar w:fldCharType="begin"/>
@@ -125,7 +182,13 @@
         <w:fldChar w:fldCharType="end"/>
       </w:r>
       <w:r>
-        <w:t>) The only</w:t>
+        <w:t>)</w:t>
+      </w:r>
+      <w:r>
+        <w:t>.</w:t>
+      </w:r>
+      <w:r>
+        <w:t xml:space="preserve"> The only</w:t>
       </w:r>
       <w:r>
         <w:t xml:space="preserve"> exception </w:t>
@@ -134,25 +197,53 @@
         <w:t xml:space="preserve">was </w:t>
       </w:r>
       <w:r>
-        <w:t>Las Animas county which was left off because if the strong population influence associated with its population center in Trinidad along the front range.  Where my analysis of data diverges from Dr. Stoners is in the data from 2010 forward the projections into the future.  Let me first say that scientists often disagree in these types of situations where</w:t>
-      </w:r>
-      <w:r>
-        <w:t xml:space="preserve"> extrapolation</w:t>
-      </w:r>
-      <w:r>
-        <w:t xml:space="preserve"> is needed as they </w:t>
-      </w:r>
-      <w:r>
-        <w:t xml:space="preserve">are </w:t>
-      </w:r>
-      <w:r>
-        <w:t xml:space="preserve">very </w:t>
-      </w:r>
-      <w:r>
-        <w:t>dependent</w:t>
-      </w:r>
-      <w:r>
-        <w:t xml:space="preserve"> on the models used to make those projections.  </w:t>
+        <w:t xml:space="preserve">Las Animas county which was left off because </w:t>
+      </w:r>
+      <w:r>
+        <w:t>o</w:t>
+      </w:r>
+      <w:r>
+        <w:t>f the strong population influence associated with its population center in Trinidad along the front range.  Where my analysis of data diverges from Dr. Stoner</w:t>
+      </w:r>
+      <w:r>
+        <w:t>’</w:t>
+      </w:r>
+      <w:r>
+        <w:t xml:space="preserve">s is in the data from 2010 </w:t>
+      </w:r>
+      <w:r>
+        <w:t>through</w:t>
+      </w:r>
+      <w:r>
+        <w:t xml:space="preserve"> the projections into the future.  </w:t>
+      </w:r>
+      <w:r>
+        <w:t>Where my analysis of both population trends as well as probable student body size for the Walsh schools differs significantly which could create undo costs if it leads to building a facility approximately 25% larger than necessary.</w:t>
+      </w:r>
+    </w:p>
+    <w:p>
+      <w:r>
+        <w:t xml:space="preserve">The Science Section </w:t>
+      </w:r>
+    </w:p>
+    <w:p>
+      <w:r>
+        <w:t xml:space="preserve">To begin with I understand this section is fairly technical and can be a bit boring to some readers however I thought it important to include as is the technical basis for my conclusions.  If you want to skip this section feel free and jump straight to the conclusions that’s very understandable.  </w:t>
+      </w:r>
+      <w:r>
+        <w:t xml:space="preserve">Let me </w:t>
+      </w:r>
+      <w:r>
+        <w:t>preface</w:t>
+      </w:r>
+      <w:r>
+        <w:t xml:space="preserve"> that scientists often disagree in these types of situations where extrapolation is needed</w:t>
+      </w:r>
+      <w:r>
+        <w:t xml:space="preserve"> </w:t>
+      </w:r>
+      <w:r>
+        <w:t xml:space="preserve">as they are very dependent on the models used to make those projections.  </w:t>
       </w:r>
     </w:p>
     <w:p/>
@@ -161,7 +252,7 @@
         <w:keepNext/>
       </w:pPr>
       <w:r>
-        <w:pict>
+        <w:pict w14:anchorId="06C0A626">
           <v:shapetype id="_x0000_t75" coordsize="21600,21600" o:spt="75" o:preferrelative="t" path="m@4@5l@4@11@9@11@9@5xe" filled="f" stroked="f">
             <v:stroke joinstyle="miter"/>
             <v:formulas>
@@ -181,7 +272,7 @@
             <v:path o:extrusionok="f" gradientshapeok="t" o:connecttype="rect"/>
             <o:lock v:ext="edit" aspectratio="t"/>
           </v:shapetype>
-          <v:shape id="_x0000_i1028" type="#_x0000_t75" style="width:466.7pt;height:223.2pt">
+          <v:shape id="_x0000_i1025" type="#_x0000_t75" style="width:467.25pt;height:222.75pt">
             <v:imagedata r:id="rId5" o:title="AllYears"/>
           </v:shape>
         </w:pict>
@@ -191,8 +282,8 @@
       <w:pPr>
         <w:pStyle w:val="Caption"/>
       </w:pPr>
-      <w:bookmarkStart w:id="0" w:name="_Ref15083416"/>
-      <w:bookmarkStart w:id="1" w:name="_Ref15083424"/>
+      <w:bookmarkStart w:id="0" w:name="_Ref15083424"/>
+      <w:bookmarkStart w:id="1" w:name="_Ref15083416"/>
       <w:r>
         <w:t xml:space="preserve">Figure </w:t>
       </w:r>
@@ -204,14 +295,14 @@
           <w:t>1</w:t>
         </w:r>
       </w:fldSimple>
+      <w:bookmarkEnd w:id="0"/>
+      <w:r>
+        <w:t xml:space="preserve"> Population Data for Various Counties 1900 to current source US Census</w:t>
+      </w:r>
+      <w:r>
+        <w:t xml:space="preserve"> shows poor correlation to exponential model over whole period</w:t>
+      </w:r>
       <w:bookmarkEnd w:id="1"/>
-      <w:r>
-        <w:t xml:space="preserve"> Population Data for Various Counties 1900 to current source US Census</w:t>
-      </w:r>
-      <w:r>
-        <w:t xml:space="preserve"> shows poor correlation to exponential model over whole period</w:t>
-      </w:r>
-      <w:bookmarkEnd w:id="0"/>
     </w:p>
     <w:p>
       <w:r>
@@ -228,7 +319,7 @@
         </w:rPr>
         <w:lastRenderedPageBreak/>
         <w:drawing>
-          <wp:inline distT="0" distB="0" distL="0" distR="0">
+          <wp:inline distT="0" distB="0" distL="0" distR="0" wp14:anchorId="27B2B322" wp14:editId="0D8EE317">
             <wp:extent cx="5927090" cy="2834640"/>
             <wp:effectExtent l="0" t="0" r="0" b="3810"/>
             <wp:docPr id="3" name="Picture 3" descr="C:\Users\geosteering\AppData\Local\Microsoft\Windows\INetCache\Content.Word\1950Plus.png"/>
@@ -319,7 +410,7 @@
           <w:noProof/>
         </w:rPr>
         <w:drawing>
-          <wp:inline distT="0" distB="0" distL="0" distR="0" wp14:anchorId="6FE7BD6C" wp14:editId="285AD4D8">
+          <wp:inline distT="0" distB="0" distL="0" distR="0" wp14:anchorId="3DAAA4A0" wp14:editId="567A5B9A">
             <wp:extent cx="5928995" cy="2839720"/>
             <wp:effectExtent l="0" t="0" r="0" b="0"/>
             <wp:docPr id="2" name="Picture 2" descr="C:\Users\geosteering\AppData\Local\Microsoft\Windows\INetCache\Content.Word\1980Plus.png"/>
@@ -403,7 +494,19 @@
     </w:p>
     <w:p>
       <w:r>
-        <w:t>My first point of divergence from Dr. Stoner is the interpretation that there has been another inflection point and we will be experiencing a different mode going forward.  I would argue that the data doesn’t show a change in the pattern.  Table 1 shows the fit to an exponential decline model for Baca and surrounding counties.  The two columns include critical information for not only understanding the trends but also for understanding the certainty of them.  First is the R squared column.  A R^2 of 1 would be a perfect relationship between the model and the data</w:t>
+        <w:t>My first point of divergence from Dr. Stoner is the interpretation that there has been another inflection point and we will be experiencing a different mode going forward.  I would argue that the data does</w:t>
+      </w:r>
+      <w:r>
+        <w:t xml:space="preserve"> not</w:t>
+      </w:r>
+      <w:r>
+        <w:t xml:space="preserve"> show a change in the pattern.  </w:t>
+      </w:r>
+      <w:r>
+        <w:t xml:space="preserve">Figure 4 </w:t>
+      </w:r>
+      <w:r>
+        <w:t>shows the fit to an exponential decline model for Baca and surrounding counties.  The two columns include critical information for not only understanding the trends but also for understanding the certainty of them.  First is the R squared column.  A R^2 of 1 would be a perfect relationship between the model and the data</w:t>
       </w:r>
       <w:r>
         <w:t xml:space="preserve"> and 100% of the variation in the data can be explained by the model</w:t>
@@ -422,7 +525,7 @@
       </w:r>
       <w:r>
         <w:lastRenderedPageBreak/>
-        <w:t>between .75 and .4 should be used with caution particularly if there is a small sample size, and below .4 are considered poor to no relationship.    The second Growth Rate from the fit model, a positive number means the population is growing and a negative number means it is shrinking.  The number can be thought of similar to interest on an account as percent change per year.  I have highlighted 5 rows</w:t>
+        <w:t>between .75 and .4 should be used with caution particularly if there is a small sample size, and below .4 are considered poor to no relationship. The second Growth Rate from the fit model, a positive number means the population is growing and a negative number means it is shrinking.  The number can be thought of similar to interest on an account as percent change per year.  I have highlighted 5 rows</w:t>
       </w:r>
       <w:r>
         <w:t xml:space="preserve"> in </w:t>
@@ -449,10 +552,16 @@
         <w:fldChar w:fldCharType="end"/>
       </w:r>
       <w:r>
-        <w:t>, with e</w:t>
-      </w:r>
-      <w:r>
-        <w:t xml:space="preserve">ach of these are rows where there is a high degree of confidence in the fit.  It should be noted that these are all of the fits for Baca and Cimarron counties from 1950 to 2017 and from 1980 to 2017 </w:t>
+        <w:t xml:space="preserve">, </w:t>
+      </w:r>
+      <w:r>
+        <w:t xml:space="preserve">in </w:t>
+      </w:r>
+      <w:r>
+        <w:t>e</w:t>
+      </w:r>
+      <w:r>
+        <w:t xml:space="preserve">ach of these are rows there is a high degree of confidence in the fit.  It should be noted that these are all of the fits for Baca and Cimarron counties from 1950 to 2017 and from 1980 to 2017 </w:t>
       </w:r>
       <w:r>
         <w:t>and from</w:t>
@@ -473,7 +582,19 @@
         <w:t>ing</w:t>
       </w:r>
       <w:r>
-        <w:t xml:space="preserve"> a variation from that trend.  This is not to say there couldn’t be only that it is not supported by the data yet.  </w:t>
+        <w:t xml:space="preserve"> a variation from that trend.  This is not to say there could</w:t>
+      </w:r>
+      <w:r>
+        <w:t xml:space="preserve"> not</w:t>
+      </w:r>
+      <w:r>
+        <w:t xml:space="preserve"> be</w:t>
+      </w:r>
+      <w:r>
+        <w:t>,</w:t>
+      </w:r>
+      <w:r>
+        <w:t xml:space="preserve"> only that it is not supported by the data yet.  </w:t>
       </w:r>
       <w:r>
         <w:t>T</w:t>
@@ -488,7 +609,13 @@
         <w:t>good reasons to think the trend could change, and arguments such as the rise of telecommuting and other factors could play into that</w:t>
       </w:r>
       <w:r>
-        <w:t>, but as of now the data say populations are still decreasing in the area</w:t>
+        <w:t>, but as of now the data say</w:t>
+      </w:r>
+      <w:r>
+        <w:t xml:space="preserve">s </w:t>
+      </w:r>
+      <w:r>
+        <w:t>populations are decreasing in the area</w:t>
       </w:r>
       <w:r>
         <w:t xml:space="preserve">. </w:t>
@@ -499,8 +626,11 @@
         <w:keepNext/>
       </w:pPr>
       <w:r>
+        <w:rPr>
+          <w:noProof/>
+        </w:rPr>
         <w:drawing>
-          <wp:inline distT="0" distB="0" distL="0" distR="0">
+          <wp:inline distT="0" distB="0" distL="0" distR="0" wp14:anchorId="2F18F5BE" wp14:editId="6B9848D8">
             <wp:extent cx="3142211" cy="3336951"/>
             <wp:effectExtent l="0" t="0" r="1270" b="0"/>
             <wp:docPr id="5" name="Picture 5"/>
@@ -612,7 +742,7 @@
         </w:rPr>
         <w:lastRenderedPageBreak/>
         <w:drawing>
-          <wp:inline distT="0" distB="0" distL="0" distR="0" wp14:anchorId="79C439F8" wp14:editId="412AF466">
+          <wp:inline distT="0" distB="0" distL="0" distR="0" wp14:anchorId="4C2F89F8" wp14:editId="56CCC08A">
             <wp:extent cx="5943600" cy="4312920"/>
             <wp:effectExtent l="0" t="0" r="0" b="11430"/>
             <wp:docPr id="4" name="Chart 4"/>
@@ -652,19 +782,32 @@
         <w:keepNext/>
       </w:pPr>
       <w:r>
-        <w:t xml:space="preserve">In addition Dr. Stoner made a mathematical assumption that is very common and intuitive but incorrect, and that is that the variance of a sample of the population is the same as the variance of multiple samples combined or the average.  </w:t>
+        <w:t>In addition</w:t>
+      </w:r>
+      <w:r>
+        <w:t>,</w:t>
+      </w:r>
+      <w:r>
+        <w:t xml:space="preserve"> Dr. Stoner made a mathematical assumption that is very common and intuitive but incorrect, and that is that the variance of a sample of the population is the same as the variance of multiple samples combined </w:t>
+      </w:r>
+      <w:r>
+        <w:t xml:space="preserve">of that population </w:t>
+      </w:r>
+      <w:r>
+        <w:t xml:space="preserve">or the average.  </w:t>
       </w:r>
       <w:r>
         <w:t>By</w:t>
       </w:r>
       <w:r>
-        <w:t xml:space="preserve"> way of example the mean/</w:t>
-      </w:r>
-      <w:proofErr w:type="gramStart"/>
-      <w:r>
-        <w:t>average(</w:t>
-      </w:r>
-      <w:proofErr w:type="gramEnd"/>
+        <w:t xml:space="preserve"> way of example</w:t>
+      </w:r>
+      <w:r>
+        <w:t>,</w:t>
+      </w:r>
+      <w:r>
+        <w:t xml:space="preserve"> the mean/average(</w:t>
+      </w:r>
       <w:r>
         <w:rPr>
           <w:rFonts w:cstheme="minorHAnsi"/>
@@ -675,15 +818,49 @@
         <w:t xml:space="preserve"> </w:t>
       </w:r>
       <w:r>
-        <w:t xml:space="preserve">of the 15 classes size is by my calculation 11.053 and by his 12.   To get to the average school population we agree that it is simply the </w:t>
-      </w:r>
-      <w:proofErr w:type="spellStart"/>
-      <w:r>
-        <w:t>averge</w:t>
-      </w:r>
-      <w:proofErr w:type="spellEnd"/>
-      <w:r>
-        <w:t xml:space="preserve"> size times number of classes or 12*15 for Dr. Stoner and 11.053*15 for me this is roughly the same however Dr. Stoner states that the dynamic range in this case implied 90% confidence interval was -/+ 60.  I’m not exactly sure how he go this number.  However I will take a bit more rigorous approach.  The 90% confidence interval implies that the values will lie between </w:t>
+        <w:t>of the 15 classes size is by my calculation 11.053 and by his 12.</w:t>
+      </w:r>
+      <w:r>
+        <w:t xml:space="preserve"> </w:t>
+      </w:r>
+      <w:r>
+        <w:t xml:space="preserve">To get to the average school population we agree that it is simply the </w:t>
+      </w:r>
+      <w:r>
+        <w:t>average</w:t>
+      </w:r>
+      <w:r>
+        <w:t xml:space="preserve"> size times number of classes or 12*15 for Dr. Stoner and 11.053*15 for me this is roughly the same</w:t>
+      </w:r>
+      <w:r>
+        <w:t>,</w:t>
+      </w:r>
+      <w:r>
+        <w:t xml:space="preserve"> however</w:t>
+      </w:r>
+      <w:r>
+        <w:t>,</w:t>
+      </w:r>
+      <w:r>
+        <w:t xml:space="preserve"> Dr. Stoner states that the dynamic range in this case implied 90% confidence interval was -/+ 60.  I</w:t>
+      </w:r>
+      <w:r>
+        <w:t xml:space="preserve"> a</w:t>
+      </w:r>
+      <w:r>
+        <w:t>m not exactly sure how he go</w:t>
+      </w:r>
+      <w:r>
+        <w:t>t</w:t>
+      </w:r>
+      <w:r>
+        <w:t xml:space="preserve"> this number.  However</w:t>
+      </w:r>
+      <w:r>
+        <w:t>,</w:t>
+      </w:r>
+      <w:r>
+        <w:t xml:space="preserve"> I will take a bit more rigorous approach.  The 90% confidence interval implies that the values will lie between </w:t>
       </w:r>
       <w:r>
         <w:t>+/-1.645*standard deviation (</w:t>
@@ -695,7 +872,13 @@
         <w:t>σ)</w:t>
       </w:r>
       <w:r>
-        <w:t xml:space="preserve"> + average for a single test.   Which in my case the calculated standard deviation calculated from the class data provided by Dr. Stoner was 3.778 implying a 90% confidence interval of 17.27 to 4.8 students per class.  However this changes when we take into account we are dealing with a total school population of 15 classes.  In that case we would expect the average class size to be the same however the standard deviation</w:t>
+        <w:t xml:space="preserve"> + average for a single test.   Which in my case the calculated standard deviation calculated from the class data provided by Dr. Stoner was 3.778 implying a 90% confidence interval of 17.27 to 4.8 students per class.  However</w:t>
+      </w:r>
+      <w:r>
+        <w:t>,</w:t>
+      </w:r>
+      <w:r>
+        <w:t xml:space="preserve"> this changes when we take into account we are dealing with a total school population of 15 classes.  In that case we would expect the average class size to be the same however the standard deviation</w:t>
       </w:r>
       <w:r>
         <w:t xml:space="preserve"> of the mean</w:t>
@@ -930,7 +1113,19 @@
         <w:rPr>
           <w:rFonts w:eastAsiaTheme="minorEastAsia"/>
         </w:rPr>
-        <w:t xml:space="preserve">3.87) or 166+/-24.  This is the theoretical numbers.  To confirm them a </w:t>
+        <w:t>3.87) or 166+/-24.  Th</w:t>
+      </w:r>
+      <w:r>
+        <w:rPr>
+          <w:rFonts w:eastAsiaTheme="minorEastAsia"/>
+        </w:rPr>
+        <w:t>ese are</w:t>
+      </w:r>
+      <w:r>
+        <w:rPr>
+          <w:rFonts w:eastAsiaTheme="minorEastAsia"/>
+        </w:rPr>
+        <w:t xml:space="preserve"> the theoretical numbers.  To confirm them a </w:t>
       </w:r>
       <w:r>
         <w:rPr>
@@ -954,7 +1149,14 @@
         <w:rPr>
           <w:rFonts w:eastAsiaTheme="minorEastAsia"/>
         </w:rPr>
-        <w:t xml:space="preserve"> simulation was run using </w:t>
+        <w:t xml:space="preserve"> </w:t>
+      </w:r>
+      <w:r>
+        <w:rPr>
+          <w:rFonts w:eastAsiaTheme="minorEastAsia"/>
+        </w:rPr>
+        <w:lastRenderedPageBreak/>
+        <w:t xml:space="preserve">simulation was run using </w:t>
       </w:r>
       <w:r>
         <w:rPr>
@@ -966,14 +1168,7 @@
         <w:rPr>
           <w:rFonts w:eastAsiaTheme="minorEastAsia"/>
         </w:rPr>
-        <w:t xml:space="preserve"> normal distribution </w:t>
-      </w:r>
-      <w:r>
-        <w:rPr>
-          <w:rFonts w:eastAsiaTheme="minorEastAsia"/>
-        </w:rPr>
-        <w:lastRenderedPageBreak/>
-        <w:t>for the num</w:t>
+        <w:t xml:space="preserve"> normal distribution for the num</w:t>
       </w:r>
       <w:r>
         <w:rPr>
@@ -985,19 +1180,7 @@
         <w:rPr>
           <w:rFonts w:eastAsiaTheme="minorEastAsia"/>
         </w:rPr>
-        <w:t xml:space="preserve">. Then modeling 15 independent classes and taking the total of those then iterating on that 10k times. </w:t>
-      </w:r>
-      <w:r>
-        <w:rPr>
-          <w:rFonts w:eastAsiaTheme="minorEastAsia"/>
-        </w:rPr>
-        <w:t xml:space="preserve"> </w:t>
-      </w:r>
-      <w:r>
-        <w:rPr>
-          <w:rFonts w:eastAsiaTheme="minorEastAsia"/>
-        </w:rPr>
-        <w:t xml:space="preserve"> This gives modeled distribution that should match our theoretical one</w:t>
+        <w:t>. Then modeling 15 independent classes and taking the total of those then iterating on that 10k times. This gives modeled distribution that should match our theoretical one</w:t>
       </w:r>
       <w:r>
         <w:rPr>
@@ -1065,7 +1248,31 @@
         <w:rPr>
           <w:rFonts w:eastAsiaTheme="minorEastAsia"/>
         </w:rPr>
-        <w:t xml:space="preserve"> it does, and you can see that with a 90% confidence you can say that the school would be highly unlikely to be required to be built for more than 190 total students.  In addition if the growth (contraction) rates already seen in the county continue you would likely need even less space.  </w:t>
+        <w:t xml:space="preserve"> it does, and you can see that with a 90% confidence you can say that the school would be highly unlikely to be required to be built for more than 190 total students.  In </w:t>
+      </w:r>
+      <w:r>
+        <w:rPr>
+          <w:rFonts w:eastAsiaTheme="minorEastAsia"/>
+        </w:rPr>
+        <w:t>addition,</w:t>
+      </w:r>
+      <w:r>
+        <w:rPr>
+          <w:rFonts w:eastAsiaTheme="minorEastAsia"/>
+        </w:rPr>
+        <w:t xml:space="preserve"> if the growth</w:t>
+      </w:r>
+      <w:r>
+        <w:rPr>
+          <w:rFonts w:eastAsiaTheme="minorEastAsia"/>
+        </w:rPr>
+        <w:t>/</w:t>
+      </w:r>
+      <w:r>
+        <w:rPr>
+          <w:rFonts w:eastAsiaTheme="minorEastAsia"/>
+        </w:rPr>
+        <w:t xml:space="preserve">contraction rates already seen in the county continue you would likely need even less space.  </w:t>
       </w:r>
       <w:r>
         <w:rPr>
@@ -1073,7 +1280,7 @@
           <w:noProof/>
         </w:rPr>
         <w:drawing>
-          <wp:inline distT="0" distB="0" distL="0" distR="0">
+          <wp:inline distT="0" distB="0" distL="0" distR="0" wp14:anchorId="080358FC" wp14:editId="03796FC7">
             <wp:extent cx="5848985" cy="4391025"/>
             <wp:effectExtent l="0" t="0" r="0" b="9525"/>
             <wp:docPr id="1" name="Picture 1" descr="C:\Users\geosteering\Documents\pythonTools\Hist.png"/>
@@ -1173,7 +1380,10 @@
     </w:p>
     <w:p>
       <w:r>
-        <w:t xml:space="preserve">Conclusions </w:t>
+        <w:t>Conclusions</w:t>
+      </w:r>
+      <w:r>
+        <w:t>:</w:t>
       </w:r>
     </w:p>
     <w:p>
@@ -1185,13 +1395,11 @@
         </w:numPr>
       </w:pPr>
       <w:r>
-        <w:t xml:space="preserve">The statistical data available shows </w:t>
-      </w:r>
-      <w:proofErr w:type="gramStart"/>
-      <w:r>
-        <w:t>a</w:t>
-      </w:r>
-      <w:proofErr w:type="gramEnd"/>
+        <w:t>The statistical data available shows a</w:t>
+      </w:r>
+      <w:r>
+        <w:t>n</w:t>
+      </w:r>
       <w:r>
         <w:t xml:space="preserve"> average decline in population for Baca and surrounding counties of about 1% per year with no indication of this stopping.</w:t>
       </w:r>
@@ -1205,7 +1413,7 @@
         </w:numPr>
       </w:pPr>
       <w:r>
-        <w:t>The models and theory by show that to if population size stays stable the total Walsh School enrollment would likely be 166 students on average but could range as high as 190 and as low as 142.</w:t>
+        <w:t>The models and theory show that if population size stays stable the total Walsh School enrollment would likely be 166 students on average but could range as high as 190 and as low as 142.</w:t>
       </w:r>
     </w:p>
     <w:p>
@@ -1231,7 +1439,57 @@
         <w:ind w:left="0"/>
       </w:pPr>
       <w:r>
-        <w:t>Further Discussion and Personal Opinions</w:t>
+        <w:t xml:space="preserve">Further Discussion and Personal </w:t>
+      </w:r>
+      <w:proofErr w:type="spellStart"/>
+      <w:r>
+        <w:t>Opinions</w:t>
+      </w:r>
+      <w:r>
+        <w:t>:</w:t>
+      </w:r>
+      <w:r>
+        <w:t>Given</w:t>
+      </w:r>
+      <w:proofErr w:type="spellEnd"/>
+      <w:r>
+        <w:t xml:space="preserve"> the age of the schools in Baca county two things are probable.  First given that the</w:t>
+      </w:r>
+      <w:r>
+        <w:t>y</w:t>
+      </w:r>
+      <w:r>
+        <w:t xml:space="preserve"> w</w:t>
+      </w:r>
+      <w:r>
+        <w:t xml:space="preserve">ere built </w:t>
+      </w:r>
+      <w:r>
+        <w:t>when there w</w:t>
+      </w:r>
+      <w:r>
+        <w:t>as a</w:t>
+      </w:r>
+      <w:r>
+        <w:t xml:space="preserve"> </w:t>
+      </w:r>
+      <w:r>
+        <w:t>larger student population</w:t>
+      </w:r>
+      <w:r>
+        <w:t xml:space="preserve"> in every district</w:t>
+      </w:r>
+      <w:r>
+        <w:t>,</w:t>
+      </w:r>
+      <w:r>
+        <w:t xml:space="preserve"> there is likely excess space at each existing school, and do to their age updating or replacing them may be </w:t>
+      </w:r>
+      <w:r>
+        <w:t>preferable</w:t>
+      </w:r>
+      <w:r>
+        <w:t xml:space="preserve">.  </w:t>
       </w:r>
     </w:p>
     <w:p>
@@ -1240,38 +1498,253 @@
         <w:ind w:left="0"/>
       </w:pPr>
       <w:r>
-        <w:t xml:space="preserve">Given the age of the schools in Baca county two things are probable.  First given that there where build when there where larger student populations in every district there is likely excess space at each existing school, and also do to their age updating or replacing them may be needed.  </w:t>
+        <w:lastRenderedPageBreak/>
+        <w:t xml:space="preserve">Knowing these two things I would ask a few questions. </w:t>
       </w:r>
     </w:p>
     <w:p>
       <w:pPr>
         <w:pStyle w:val="ListParagraph"/>
-        <w:ind w:left="0"/>
+        <w:numPr>
+          <w:ilvl w:val="0"/>
+          <w:numId w:val="2"/>
+        </w:numPr>
       </w:pPr>
       <w:r>
-        <w:lastRenderedPageBreak/>
-        <w:t xml:space="preserve">Knowing these two things I would ask a few questions.  1 is building a new school the best use of taxpayer resources?   What are the other </w:t>
+        <w:t>I</w:t>
+      </w:r>
+      <w:r>
+        <w:t>s building a new school the best use of taxpayer resources?</w:t>
+      </w:r>
+    </w:p>
+    <w:p>
+      <w:pPr>
+        <w:pStyle w:val="ListParagraph"/>
+        <w:numPr>
+          <w:ilvl w:val="0"/>
+          <w:numId w:val="2"/>
+        </w:numPr>
+      </w:pPr>
+      <w:r>
+        <w:t xml:space="preserve">What are the other </w:t>
       </w:r>
       <w:r>
         <w:t>options?</w:t>
       </w:r>
-      <w:r>
-        <w:t xml:space="preserve">  </w:t>
-      </w:r>
+    </w:p>
+    <w:p>
+      <w:pPr>
+        <w:pStyle w:val="ListParagraph"/>
+        <w:numPr>
+          <w:ilvl w:val="1"/>
+          <w:numId w:val="2"/>
+        </w:numPr>
+      </w:pPr>
       <w:r>
         <w:t>Consolidation</w:t>
       </w:r>
       <w:r>
-        <w:t xml:space="preserve"> of all Baca county schools, consolidation of only JH and HS</w:t>
-      </w:r>
-      <w:r>
-        <w:t>, cost benefit of renovation vs new school buildings, how can modern technology be used? Is it possible for students to telecommute to school some days of the week, if so at what ages is this practical?  How do we keep good student teacher ratios because studies have shown that it is the most effective way to improve student outcomes?  There are many questions that need discussed and considered, I have not been part of the process but how my contributions here are helpful. I encourage the community leaders to think long term and to think outside the box.  The B</w:t>
+        <w:t xml:space="preserve"> of all Baca county schools</w:t>
+      </w:r>
+      <w:r>
+        <w:t>?</w:t>
+      </w:r>
+    </w:p>
+    <w:p>
+      <w:pPr>
+        <w:pStyle w:val="ListParagraph"/>
+        <w:numPr>
+          <w:ilvl w:val="1"/>
+          <w:numId w:val="2"/>
+        </w:numPr>
+      </w:pPr>
+      <w:r>
+        <w:t>C</w:t>
+      </w:r>
+      <w:r>
+        <w:t>onsolidation of only JH and HS</w:t>
+      </w:r>
+      <w:r>
+        <w:t>?</w:t>
+      </w:r>
+    </w:p>
+    <w:p>
+      <w:pPr>
+        <w:pStyle w:val="ListParagraph"/>
+        <w:numPr>
+          <w:ilvl w:val="1"/>
+          <w:numId w:val="2"/>
+        </w:numPr>
+      </w:pPr>
+      <w:r>
+        <w:t xml:space="preserve"> Would a consolidated school offer more options for students in STEM, Arts, and Vocational Training</w:t>
+      </w:r>
+      <w:r>
+        <w:t>?</w:t>
+      </w:r>
+    </w:p>
+    <w:p>
+      <w:pPr>
+        <w:pStyle w:val="ListParagraph"/>
+        <w:numPr>
+          <w:ilvl w:val="0"/>
+          <w:numId w:val="2"/>
+        </w:numPr>
+      </w:pPr>
+      <w:r>
+        <w:t>C</w:t>
+      </w:r>
+      <w:r>
+        <w:t>ost benefit of renovation vs new school building</w:t>
+      </w:r>
+      <w:r>
+        <w:t>s?</w:t>
+      </w:r>
+    </w:p>
+    <w:p>
+      <w:pPr>
+        <w:pStyle w:val="ListParagraph"/>
+        <w:numPr>
+          <w:ilvl w:val="0"/>
+          <w:numId w:val="2"/>
+        </w:numPr>
+      </w:pPr>
+      <w:r>
+        <w:t>H</w:t>
+      </w:r>
+      <w:r>
+        <w:t>ow can modern technology be used?</w:t>
+      </w:r>
+    </w:p>
+    <w:p>
+      <w:pPr>
+        <w:pStyle w:val="ListParagraph"/>
+        <w:numPr>
+          <w:ilvl w:val="0"/>
+          <w:numId w:val="2"/>
+        </w:numPr>
+      </w:pPr>
+      <w:r>
+        <w:t>Is it possible for students to telecommute to school some days of the week</w:t>
+      </w:r>
+      <w:r>
+        <w:t>?</w:t>
+      </w:r>
+    </w:p>
+    <w:p>
+      <w:pPr>
+        <w:pStyle w:val="ListParagraph"/>
+        <w:numPr>
+          <w:ilvl w:val="1"/>
+          <w:numId w:val="2"/>
+        </w:numPr>
+      </w:pPr>
+      <w:r>
+        <w:t>I</w:t>
+      </w:r>
+      <w:r>
+        <w:t>f so</w:t>
+      </w:r>
+      <w:r>
+        <w:t>,</w:t>
+      </w:r>
+      <w:r>
+        <w:t xml:space="preserve"> at what ages is this practical?</w:t>
+      </w:r>
+    </w:p>
+    <w:p>
+      <w:pPr>
+        <w:pStyle w:val="ListParagraph"/>
+        <w:numPr>
+          <w:ilvl w:val="0"/>
+          <w:numId w:val="2"/>
+        </w:numPr>
+      </w:pPr>
+      <w:r>
+        <w:t>How do we keep</w:t>
+      </w:r>
+      <w:r>
+        <w:t xml:space="preserve"> a</w:t>
+      </w:r>
+      <w:r>
+        <w:t xml:space="preserve"> </w:t>
+      </w:r>
+      <w:r>
+        <w:t>good student teacher ratio</w:t>
+      </w:r>
+      <w:r>
+        <w:t xml:space="preserve"> </w:t>
+      </w:r>
+      <w:r>
+        <w:t xml:space="preserve">as </w:t>
+      </w:r>
+      <w:r>
+        <w:t>studies have shown that it is the most effective way to improve student outcomes?</w:t>
+      </w:r>
+    </w:p>
+    <w:p>
+      <w:r>
+        <w:t>There are many questions that need discuss</w:t>
+      </w:r>
+      <w:r>
+        <w:t>ion</w:t>
+      </w:r>
+      <w:r>
+        <w:t xml:space="preserve"> and consider</w:t>
+      </w:r>
+      <w:r>
+        <w:t>ation</w:t>
+      </w:r>
+      <w:r>
+        <w:t xml:space="preserve">, </w:t>
+      </w:r>
+      <w:r>
+        <w:t>I have not been part of the process but ho</w:t>
+      </w:r>
+      <w:r>
+        <w:t>pe</w:t>
+      </w:r>
+      <w:r>
+        <w:t xml:space="preserve"> my contributions here are helpful</w:t>
+      </w:r>
+      <w:r>
+        <w:t xml:space="preserve"> and provide both an additional </w:t>
+      </w:r>
+      <w:r>
+        <w:t>perspective</w:t>
+      </w:r>
+      <w:r>
+        <w:t xml:space="preserve"> on demographic</w:t>
+      </w:r>
+      <w:r>
+        <w:t xml:space="preserve"> trends as well as expected student body populations</w:t>
+      </w:r>
+      <w:r>
+        <w:t>.</w:t>
+      </w:r>
+      <w:r>
+        <w:t xml:space="preserve"> I encourage the community leaders to think long term and to think outside the box.  The Baca county community has a history of innovative and effective educational programs </w:t>
+      </w:r>
+      <w:r>
+        <w:t xml:space="preserve">and </w:t>
+      </w:r>
+      <w:r>
+        <w:t>I would love to see that continue</w:t>
+      </w:r>
+      <w:r>
+        <w:t xml:space="preserve"> by</w:t>
+      </w:r>
+      <w:r>
+        <w:t xml:space="preserve"> preparing all of our students for their futures no matter what that might be</w:t>
+      </w:r>
+      <w:r>
+        <w:t>, while avoiding some of the expensive and burdensome over building projects I have seen in Texas that helped push property taxes up there to more than 10 times what Baca county residents pay.</w:t>
+      </w:r>
+      <w:r>
+        <w:t xml:space="preserve"> </w:t>
       </w:r>
       <w:bookmarkStart w:id="7" w:name="_GoBack"/>
       <w:bookmarkEnd w:id="7"/>
-      <w:r>
-        <w:t xml:space="preserve">aca county community has a history of innovative and effective educational programs I would love to see that continue into the future preparing all of our students for their futures no matter what that might be. </w:t>
-      </w:r>
     </w:p>
     <w:sectPr>
       <w:pgSz w:w="12240" w:h="15840"/>
@@ -1284,8 +1757,94 @@
 </file>
 
 <file path=word/numbering.xml><?xml version="1.0" encoding="utf-8"?>
-<w:numbering xmlns:wpc="http://schemas.microsoft.com/office/word/2010/wordprocessingCanvas" xmlns:cx="http://schemas.microsoft.com/office/drawing/2014/chartex" xmlns:cx1="http://schemas.microsoft.com/office/drawing/2015/9/8/chartex" xmlns:mc="http://schemas.openxmlformats.org/markup-compatibility/2006" xmlns:o="urn:schemas-microsoft-com:office:office" xmlns:r="http://schemas.openxmlformats.org/officeDocument/2006/relationships" xmlns:m="http://schemas.openxmlformats.org/officeDocument/2006/math" xmlns:v="urn:schemas-microsoft-com:vml" xmlns:wp14="http://schemas.microsoft.com/office/word/2010/wordprocessingDrawing" xmlns:wp="http://schemas.openxmlformats.org/drawingml/2006/wordprocessingDrawing" xmlns:w10="urn:schemas-microsoft-com:office:word" xmlns:w="http://schemas.openxmlformats.org/wordprocessingml/2006/main" xmlns:w14="http://schemas.microsoft.com/office/word/2010/wordml" xmlns:w15="http://schemas.microsoft.com/office/word/2012/wordml" xmlns:w16se="http://schemas.microsoft.com/office/word/2015/wordml/symex" xmlns:wpg="http://schemas.microsoft.com/office/word/2010/wordprocessingGroup" xmlns:wpi="http://schemas.microsoft.com/office/word/2010/wordprocessingInk" xmlns:wne="http://schemas.microsoft.com/office/word/2006/wordml" xmlns:wps="http://schemas.microsoft.com/office/word/2010/wordprocessingShape" mc:Ignorable="w14 w15 w16se wp14">
+<w:numbering xmlns:wpc="http://schemas.microsoft.com/office/word/2010/wordprocessingCanvas" xmlns:cx="http://schemas.microsoft.com/office/drawing/2014/chartex" xmlns:cx1="http://schemas.microsoft.com/office/drawing/2015/9/8/chartex" xmlns:cx2="http://schemas.microsoft.com/office/drawing/2015/10/21/chartex" xmlns:cx3="http://schemas.microsoft.com/office/drawing/2016/5/9/chartex" xmlns:cx4="http://schemas.microsoft.com/office/drawing/2016/5/10/chartex" xmlns:cx5="http://schemas.microsoft.com/office/drawing/2016/5/11/chartex" xmlns:cx6="http://schemas.microsoft.com/office/drawing/2016/5/12/chartex" xmlns:cx7="http://schemas.microsoft.com/office/drawing/2016/5/13/chartex" xmlns:cx8="http://schemas.microsoft.com/office/drawing/2016/5/14/chartex" xmlns:mc="http://schemas.openxmlformats.org/markup-compatibility/2006" xmlns:aink="http://schemas.microsoft.com/office/drawing/2016/ink" xmlns:am3d="http://schemas.microsoft.com/office/drawing/2017/model3d" xmlns:o="urn:schemas-microsoft-com:office:office" xmlns:r="http://schemas.openxmlformats.org/officeDocument/2006/relationships" xmlns:m="http://schemas.openxmlformats.org/officeDocument/2006/math" xmlns:v="urn:schemas-microsoft-com:vml" xmlns:wp14="http://schemas.microsoft.com/office/word/2010/wordprocessingDrawing" xmlns:wp="http://schemas.openxmlformats.org/drawingml/2006/wordprocessingDrawing" xmlns:w10="urn:schemas-microsoft-com:office:word" xmlns:w="http://schemas.openxmlformats.org/wordprocessingml/2006/main" xmlns:w14="http://schemas.microsoft.com/office/word/2010/wordml" xmlns:w15="http://schemas.microsoft.com/office/word/2012/wordml" xmlns:w16cid="http://schemas.microsoft.com/office/word/2016/wordml/cid" xmlns:w16se="http://schemas.microsoft.com/office/word/2015/wordml/symex" xmlns:wpg="http://schemas.microsoft.com/office/word/2010/wordprocessingGroup" xmlns:wpi="http://schemas.microsoft.com/office/word/2010/wordprocessingInk" xmlns:wne="http://schemas.microsoft.com/office/word/2006/wordml" xmlns:wps="http://schemas.microsoft.com/office/word/2010/wordprocessingShape" mc:Ignorable="w14 w15 w16se w16cid wp14">
   <w:abstractNum w:abstractNumId="0" w15:restartNumberingAfterBreak="0">
+    <w:nsid w:val="695831CC"/>
+    <w:multiLevelType w:val="hybridMultilevel"/>
+    <w:tmpl w:val="180852D2"/>
+    <w:lvl w:ilvl="0" w:tplc="0409000F">
+      <w:start w:val="1"/>
+      <w:numFmt w:val="decimal"/>
+      <w:lvlText w:val="%1."/>
+      <w:lvlJc w:val="left"/>
+      <w:pPr>
+        <w:ind w:left="720" w:hanging="360"/>
+      </w:pPr>
+    </w:lvl>
+    <w:lvl w:ilvl="1" w:tplc="04090019">
+      <w:start w:val="1"/>
+      <w:numFmt w:val="lowerLetter"/>
+      <w:lvlText w:val="%2."/>
+      <w:lvlJc w:val="left"/>
+      <w:pPr>
+        <w:ind w:left="1440" w:hanging="360"/>
+      </w:pPr>
+    </w:lvl>
+    <w:lvl w:ilvl="2" w:tplc="0409001B" w:tentative="1">
+      <w:start w:val="1"/>
+      <w:numFmt w:val="lowerRoman"/>
+      <w:lvlText w:val="%3."/>
+      <w:lvlJc w:val="right"/>
+      <w:pPr>
+        <w:ind w:left="2160" w:hanging="180"/>
+      </w:pPr>
+    </w:lvl>
+    <w:lvl w:ilvl="3" w:tplc="0409000F" w:tentative="1">
+      <w:start w:val="1"/>
+      <w:numFmt w:val="decimal"/>
+      <w:lvlText w:val="%4."/>
+      <w:lvlJc w:val="left"/>
+      <w:pPr>
+        <w:ind w:left="2880" w:hanging="360"/>
+      </w:pPr>
+    </w:lvl>
+    <w:lvl w:ilvl="4" w:tplc="04090019" w:tentative="1">
+      <w:start w:val="1"/>
+      <w:numFmt w:val="lowerLetter"/>
+      <w:lvlText w:val="%5."/>
+      <w:lvlJc w:val="left"/>
+      <w:pPr>
+        <w:ind w:left="3600" w:hanging="360"/>
+      </w:pPr>
+    </w:lvl>
+    <w:lvl w:ilvl="5" w:tplc="0409001B" w:tentative="1">
+      <w:start w:val="1"/>
+      <w:numFmt w:val="lowerRoman"/>
+      <w:lvlText w:val="%6."/>
+      <w:lvlJc w:val="right"/>
+      <w:pPr>
+        <w:ind w:left="4320" w:hanging="180"/>
+      </w:pPr>
+    </w:lvl>
+    <w:lvl w:ilvl="6" w:tplc="0409000F" w:tentative="1">
+      <w:start w:val="1"/>
+      <w:numFmt w:val="decimal"/>
+      <w:lvlText w:val="%7."/>
+      <w:lvlJc w:val="left"/>
+      <w:pPr>
+        <w:ind w:left="5040" w:hanging="360"/>
+      </w:pPr>
+    </w:lvl>
+    <w:lvl w:ilvl="7" w:tplc="04090019" w:tentative="1">
+      <w:start w:val="1"/>
+      <w:numFmt w:val="lowerLetter"/>
+      <w:lvlText w:val="%8."/>
+      <w:lvlJc w:val="left"/>
+      <w:pPr>
+        <w:ind w:left="5760" w:hanging="360"/>
+      </w:pPr>
+    </w:lvl>
+    <w:lvl w:ilvl="8" w:tplc="0409001B" w:tentative="1">
+      <w:start w:val="1"/>
+      <w:numFmt w:val="lowerRoman"/>
+      <w:lvlText w:val="%9."/>
+      <w:lvlJc w:val="right"/>
+      <w:pPr>
+        <w:ind w:left="6480" w:hanging="180"/>
+      </w:pPr>
+    </w:lvl>
+  </w:abstractNum>
+  <w:abstractNum w:abstractNumId="1" w15:restartNumberingAfterBreak="0">
     <w:nsid w:val="74B9359D"/>
     <w:multiLevelType w:val="hybridMultilevel"/>
     <w:tmpl w:val="6334525E"/>
@@ -1375,13 +1934,16 @@
     </w:lvl>
   </w:abstractNum>
   <w:num w:numId="1">
+    <w:abstractNumId w:val="1"/>
+  </w:num>
+  <w:num w:numId="2">
     <w:abstractNumId w:val="0"/>
   </w:num>
 </w:numbering>
 </file>
 
 <file path=word/styles.xml><?xml version="1.0" encoding="utf-8"?>
-<w:styles xmlns:mc="http://schemas.openxmlformats.org/markup-compatibility/2006" xmlns:r="http://schemas.openxmlformats.org/officeDocument/2006/relationships" xmlns:w="http://schemas.openxmlformats.org/wordprocessingml/2006/main" xmlns:w14="http://schemas.microsoft.com/office/word/2010/wordml" xmlns:w15="http://schemas.microsoft.com/office/word/2012/wordml" xmlns:w16se="http://schemas.microsoft.com/office/word/2015/wordml/symex" mc:Ignorable="w14 w15 w16se">
+<w:styles xmlns:mc="http://schemas.openxmlformats.org/markup-compatibility/2006" xmlns:r="http://schemas.openxmlformats.org/officeDocument/2006/relationships" xmlns:w="http://schemas.openxmlformats.org/wordprocessingml/2006/main" xmlns:w14="http://schemas.microsoft.com/office/word/2010/wordml" xmlns:w15="http://schemas.microsoft.com/office/word/2012/wordml" xmlns:w16cid="http://schemas.microsoft.com/office/word/2016/wordml/cid" xmlns:w16se="http://schemas.microsoft.com/office/word/2015/wordml/symex" mc:Ignorable="w14 w15 w16se w16cid">
   <w:docDefaults>
     <w:rPrDefault>
       <w:rPr>
@@ -1397,7 +1959,7 @@
       </w:pPr>
     </w:pPrDefault>
   </w:docDefaults>
-  <w:latentStyles w:defLockedState="0" w:defUIPriority="99" w:defSemiHidden="0" w:defUnhideWhenUsed="0" w:defQFormat="0" w:count="371">
+  <w:latentStyles w:defLockedState="0" w:defUIPriority="99" w:defSemiHidden="0" w:defUnhideWhenUsed="0" w:defQFormat="0" w:count="376">
     <w:lsdException w:name="Normal" w:uiPriority="0" w:qFormat="1"/>
     <w:lsdException w:name="heading 1" w:uiPriority="9" w:qFormat="1"/>
     <w:lsdException w:name="heading 2" w:semiHidden="1" w:uiPriority="9" w:unhideWhenUsed="1" w:qFormat="1"/>
@@ -1769,6 +2331,11 @@
     <w:lsdException w:name="List Table 5 Dark Accent 6" w:uiPriority="50"/>
     <w:lsdException w:name="List Table 6 Colorful Accent 6" w:uiPriority="51"/>
     <w:lsdException w:name="List Table 7 Colorful Accent 6" w:uiPriority="52"/>
+    <w:lsdException w:name="Mention" w:semiHidden="1" w:unhideWhenUsed="1"/>
+    <w:lsdException w:name="Smart Hyperlink" w:semiHidden="1" w:unhideWhenUsed="1"/>
+    <w:lsdException w:name="Hashtag" w:semiHidden="1" w:unhideWhenUsed="1"/>
+    <w:lsdException w:name="Unresolved Mention" w:semiHidden="1" w:unhideWhenUsed="1"/>
+    <w:lsdException w:name="Smart Link" w:semiHidden="1" w:unhideWhenUsed="1"/>
   </w:latentStyles>
   <w:style w:type="paragraph" w:default="1" w:styleId="Normal">
     <w:name w:val="Normal"/>
@@ -1841,6 +2408,46 @@
       <w:contextualSpacing/>
     </w:pPr>
   </w:style>
+  <w:style w:type="paragraph" w:styleId="BalloonText">
+    <w:name w:val="Balloon Text"/>
+    <w:basedOn w:val="Normal"/>
+    <w:link w:val="BalloonTextChar"/>
+    <w:uiPriority w:val="99"/>
+    <w:semiHidden/>
+    <w:unhideWhenUsed/>
+    <w:rsid w:val="004E1E49"/>
+    <w:pPr>
+      <w:spacing w:after="0" w:line="240" w:lineRule="auto"/>
+    </w:pPr>
+    <w:rPr>
+      <w:rFonts w:ascii="Segoe UI" w:hAnsi="Segoe UI" w:cs="Segoe UI"/>
+      <w:sz w:val="18"/>
+      <w:szCs w:val="18"/>
+    </w:rPr>
+  </w:style>
+  <w:style w:type="character" w:customStyle="1" w:styleId="BalloonTextChar">
+    <w:name w:val="Balloon Text Char"/>
+    <w:basedOn w:val="DefaultParagraphFont"/>
+    <w:link w:val="BalloonText"/>
+    <w:uiPriority w:val="99"/>
+    <w:semiHidden/>
+    <w:rsid w:val="004E1E49"/>
+    <w:rPr>
+      <w:rFonts w:ascii="Segoe UI" w:hAnsi="Segoe UI" w:cs="Segoe UI"/>
+      <w:sz w:val="18"/>
+      <w:szCs w:val="18"/>
+    </w:rPr>
+  </w:style>
+  <w:style w:type="paragraph" w:styleId="Revision">
+    <w:name w:val="Revision"/>
+    <w:hidden/>
+    <w:uiPriority w:val="99"/>
+    <w:semiHidden/>
+    <w:rsid w:val="00A35B3B"/>
+    <w:pPr>
+      <w:spacing w:after="0" w:line="240" w:lineRule="auto"/>
+    </w:pPr>
+  </w:style>
 </w:styles>
 </file>
 
@@ -1889,7 +2496,6 @@
           </a:p>
         </c:rich>
       </c:tx>
-      <c:layout/>
       <c:overlay val="0"/>
       <c:spPr>
         <a:noFill/>
@@ -3776,7 +4382,6 @@
               </a:p>
             </c:rich>
           </c:tx>
-          <c:layout/>
           <c:overlay val="0"/>
           <c:spPr>
             <a:noFill/>
@@ -3894,7 +4499,6 @@
               </a:p>
             </c:rich>
           </c:tx>
-          <c:layout/>
           <c:overlay val="0"/>
           <c:spPr>
             <a:noFill/>
@@ -3975,7 +4579,6 @@
     </c:plotArea>
     <c:legend>
       <c:legendPos val="b"/>
-      <c:layout/>
       <c:overlay val="0"/>
       <c:spPr>
         <a:noFill/>

</xml_diff>